<commit_message>
Se corriguen los errores de ortografia y de los nombres en los archivos
</commit_message>
<xml_diff>
--- a/FASE 1/Individuales/Nicolas Bazan/Bazan_Nicolas_1.1_APT122_AutoevaluacionCompetenciasFase1.docx
+++ b/FASE 1/Individuales/Nicolas Bazan/Bazan_Nicolas_1.1_APT122_AutoevaluacionCompetenciasFase1.docx
@@ -1,6 +1,6 @@
 
 <file path=word/document.xml><?xml version="1.0" encoding="utf-8"?>
-<w:document xmlns:wpc="http://schemas.microsoft.com/office/word/2010/wordprocessingCanvas" xmlns:cx="http://schemas.microsoft.com/office/drawing/2014/chartex" xmlns:cx1="http://schemas.microsoft.com/office/drawing/2015/9/8/chartex" xmlns:cx2="http://schemas.microsoft.com/office/drawing/2015/10/21/chartex" xmlns:cx3="http://schemas.microsoft.com/office/drawing/2016/5/9/chartex" xmlns:cx4="http://schemas.microsoft.com/office/drawing/2016/5/10/chartex" xmlns:cx5="http://schemas.microsoft.com/office/drawing/2016/5/11/chartex" xmlns:cx6="http://schemas.microsoft.com/office/drawing/2016/5/12/chartex" xmlns:cx7="http://schemas.microsoft.com/office/drawing/2016/5/13/chartex" xmlns:cx8="http://schemas.microsoft.com/office/drawing/2016/5/14/chartex" xmlns:mc="http://schemas.openxmlformats.org/markup-compatibility/2006" xmlns:aink="http://schemas.microsoft.com/office/drawing/2016/ink" xmlns:am3d="http://schemas.microsoft.com/office/drawing/2017/model3d" xmlns:o="urn:schemas-microsoft-com:office:office" xmlns:r="http://schemas.openxmlformats.org/officeDocument/2006/relationships" xmlns:m="http://schemas.openxmlformats.org/officeDocument/2006/math" xmlns:v="urn:schemas-microsoft-com:vml" xmlns:wp14="http://schemas.microsoft.com/office/word/2010/wordprocessingDrawing" xmlns:wp="http://schemas.openxmlformats.org/drawingml/2006/wordprocessingDrawing" xmlns:w10="urn:schemas-microsoft-com:office:word" xmlns:w="http://schemas.openxmlformats.org/wordprocessingml/2006/main" xmlns:w14="http://schemas.microsoft.com/office/word/2010/wordml" xmlns:w15="http://schemas.microsoft.com/office/word/2012/wordml" xmlns:w16cex="http://schemas.microsoft.com/office/word/2018/wordml/cex" xmlns:w16cid="http://schemas.microsoft.com/office/word/2016/wordml/cid" xmlns:w16="http://schemas.microsoft.com/office/word/2018/wordml" xmlns:w16sdtdh="http://schemas.microsoft.com/office/word/2020/wordml/sdtdatahash" xmlns:w16se="http://schemas.microsoft.com/office/word/2015/wordml/symex" xmlns:wpg="http://schemas.microsoft.com/office/word/2010/wordprocessingGroup" xmlns:wpi="http://schemas.microsoft.com/office/word/2010/wordprocessingInk" xmlns:wne="http://schemas.microsoft.com/office/word/2006/wordml" xmlns:wps="http://schemas.microsoft.com/office/word/2010/wordprocessingShape" mc:Ignorable="w14 w15 w16se w16cid w16 w16cex w16sdtdh wp14">
+<w:document xmlns:wpc="http://schemas.microsoft.com/office/word/2010/wordprocessingCanvas" xmlns:cx="http://schemas.microsoft.com/office/drawing/2014/chartex" xmlns:cx1="http://schemas.microsoft.com/office/drawing/2015/9/8/chartex" xmlns:cx2="http://schemas.microsoft.com/office/drawing/2015/10/21/chartex" xmlns:cx3="http://schemas.microsoft.com/office/drawing/2016/5/9/chartex" xmlns:cx4="http://schemas.microsoft.com/office/drawing/2016/5/10/chartex" xmlns:cx5="http://schemas.microsoft.com/office/drawing/2016/5/11/chartex" xmlns:cx6="http://schemas.microsoft.com/office/drawing/2016/5/12/chartex" xmlns:cx7="http://schemas.microsoft.com/office/drawing/2016/5/13/chartex" xmlns:cx8="http://schemas.microsoft.com/office/drawing/2016/5/14/chartex" xmlns:mc="http://schemas.openxmlformats.org/markup-compatibility/2006" xmlns:aink="http://schemas.microsoft.com/office/drawing/2016/ink" xmlns:am3d="http://schemas.microsoft.com/office/drawing/2017/model3d" xmlns:o="urn:schemas-microsoft-com:office:office" xmlns:oel="http://schemas.microsoft.com/office/2019/extlst" xmlns:r="http://schemas.openxmlformats.org/officeDocument/2006/relationships" xmlns:m="http://schemas.openxmlformats.org/officeDocument/2006/math" xmlns:v="urn:schemas-microsoft-com:vml" xmlns:wp14="http://schemas.microsoft.com/office/word/2010/wordprocessingDrawing" xmlns:wp="http://schemas.openxmlformats.org/drawingml/2006/wordprocessingDrawing" xmlns:w10="urn:schemas-microsoft-com:office:word" xmlns:w="http://schemas.openxmlformats.org/wordprocessingml/2006/main" xmlns:w14="http://schemas.microsoft.com/office/word/2010/wordml" xmlns:w15="http://schemas.microsoft.com/office/word/2012/wordml" xmlns:w16cex="http://schemas.microsoft.com/office/word/2018/wordml/cex" xmlns:w16cid="http://schemas.microsoft.com/office/word/2016/wordml/cid" xmlns:w16="http://schemas.microsoft.com/office/word/2018/wordml" xmlns:w16du="http://schemas.microsoft.com/office/word/2023/wordml/word16du" xmlns:w16sdtdh="http://schemas.microsoft.com/office/word/2020/wordml/sdtdatahash" xmlns:w16sdtfl="http://schemas.microsoft.com/office/word/2024/wordml/sdtformatlock" xmlns:w16se="http://schemas.microsoft.com/office/word/2015/wordml/symex" xmlns:wpg="http://schemas.microsoft.com/office/word/2010/wordprocessingGroup" xmlns:wpi="http://schemas.microsoft.com/office/word/2010/wordprocessingInk" xmlns:wne="http://schemas.microsoft.com/office/word/2006/wordml" xmlns:wps="http://schemas.microsoft.com/office/word/2010/wordprocessingShape" mc:Ignorable="w14 w15 w16se w16cid w16 w16cex w16sdtdh w16sdtfl w16du wp14">
   <w:body>
     <w:p>
       <w:pPr>
@@ -842,59 +842,8 @@
                 <w:sz w:val="24"/>
                 <w:szCs w:val="24"/>
               </w:rPr>
-              <w:t xml:space="preserve">Nicolas </w:t>
-            </w:r>
-            <w:proofErr w:type="spellStart"/>
-            <w:r>
-              <w:rPr>
-                <w:rFonts w:eastAsiaTheme="majorEastAsia"/>
-                <w:color w:val="767171" w:themeColor="background2" w:themeShade="80"/>
-                <w:sz w:val="24"/>
-                <w:szCs w:val="24"/>
-              </w:rPr>
-              <w:t>Andres</w:t>
-            </w:r>
-            <w:proofErr w:type="spellEnd"/>
-            <w:r>
-              <w:rPr>
-                <w:rFonts w:eastAsiaTheme="majorEastAsia"/>
-                <w:color w:val="767171" w:themeColor="background2" w:themeShade="80"/>
-                <w:sz w:val="24"/>
-                <w:szCs w:val="24"/>
-              </w:rPr>
-              <w:t xml:space="preserve"> </w:t>
-            </w:r>
-            <w:proofErr w:type="spellStart"/>
-            <w:r>
-              <w:rPr>
-                <w:rFonts w:eastAsiaTheme="majorEastAsia"/>
-                <w:color w:val="767171" w:themeColor="background2" w:themeShade="80"/>
-                <w:sz w:val="24"/>
-                <w:szCs w:val="24"/>
-              </w:rPr>
-              <w:t>Bazan</w:t>
-            </w:r>
-            <w:proofErr w:type="spellEnd"/>
-            <w:r>
-              <w:rPr>
-                <w:rFonts w:eastAsiaTheme="majorEastAsia"/>
-                <w:color w:val="767171" w:themeColor="background2" w:themeShade="80"/>
-                <w:sz w:val="24"/>
-                <w:szCs w:val="24"/>
-              </w:rPr>
-              <w:t xml:space="preserve"> </w:t>
-            </w:r>
-            <w:proofErr w:type="spellStart"/>
-            <w:r>
-              <w:rPr>
-                <w:rFonts w:eastAsiaTheme="majorEastAsia"/>
-                <w:color w:val="767171" w:themeColor="background2" w:themeShade="80"/>
-                <w:sz w:val="24"/>
-                <w:szCs w:val="24"/>
-              </w:rPr>
-              <w:t>Antinao</w:t>
-            </w:r>
-            <w:proofErr w:type="spellEnd"/>
+              <w:t>NICOLAS ANDRES BAZAN ANTINAO</w:t>
+            </w:r>
           </w:p>
         </w:tc>
       </w:tr>
@@ -3218,7 +3167,7 @@
 </file>
 
 <file path=word/endnotes.xml><?xml version="1.0" encoding="utf-8"?>
-<w:endnotes xmlns:wpc="http://schemas.microsoft.com/office/word/2010/wordprocessingCanvas" xmlns:cx="http://schemas.microsoft.com/office/drawing/2014/chartex" xmlns:cx1="http://schemas.microsoft.com/office/drawing/2015/9/8/chartex" xmlns:cx2="http://schemas.microsoft.com/office/drawing/2015/10/21/chartex" xmlns:cx3="http://schemas.microsoft.com/office/drawing/2016/5/9/chartex" xmlns:cx4="http://schemas.microsoft.com/office/drawing/2016/5/10/chartex" xmlns:cx5="http://schemas.microsoft.com/office/drawing/2016/5/11/chartex" xmlns:cx6="http://schemas.microsoft.com/office/drawing/2016/5/12/chartex" xmlns:cx7="http://schemas.microsoft.com/office/drawing/2016/5/13/chartex" xmlns:cx8="http://schemas.microsoft.com/office/drawing/2016/5/14/chartex" xmlns:mc="http://schemas.openxmlformats.org/markup-compatibility/2006" xmlns:aink="http://schemas.microsoft.com/office/drawing/2016/ink" xmlns:am3d="http://schemas.microsoft.com/office/drawing/2017/model3d" xmlns:o="urn:schemas-microsoft-com:office:office" xmlns:r="http://schemas.openxmlformats.org/officeDocument/2006/relationships" xmlns:m="http://schemas.openxmlformats.org/officeDocument/2006/math" xmlns:v="urn:schemas-microsoft-com:vml" xmlns:wp14="http://schemas.microsoft.com/office/word/2010/wordprocessingDrawing" xmlns:wp="http://schemas.openxmlformats.org/drawingml/2006/wordprocessingDrawing" xmlns:w10="urn:schemas-microsoft-com:office:word" xmlns:w="http://schemas.openxmlformats.org/wordprocessingml/2006/main" xmlns:w14="http://schemas.microsoft.com/office/word/2010/wordml" xmlns:w15="http://schemas.microsoft.com/office/word/2012/wordml" xmlns:w16cex="http://schemas.microsoft.com/office/word/2018/wordml/cex" xmlns:w16cid="http://schemas.microsoft.com/office/word/2016/wordml/cid" xmlns:w16="http://schemas.microsoft.com/office/word/2018/wordml" xmlns:w16sdtdh="http://schemas.microsoft.com/office/word/2020/wordml/sdtdatahash" xmlns:w16se="http://schemas.microsoft.com/office/word/2015/wordml/symex" xmlns:wpg="http://schemas.microsoft.com/office/word/2010/wordprocessingGroup" xmlns:wpi="http://schemas.microsoft.com/office/word/2010/wordprocessingInk" xmlns:wne="http://schemas.microsoft.com/office/word/2006/wordml" xmlns:wps="http://schemas.microsoft.com/office/word/2010/wordprocessingShape" mc:Ignorable="w14 w15 w16se w16cid w16 w16cex w16sdtdh wp14">
+<w:endnotes xmlns:wpc="http://schemas.microsoft.com/office/word/2010/wordprocessingCanvas" xmlns:cx="http://schemas.microsoft.com/office/drawing/2014/chartex" xmlns:cx1="http://schemas.microsoft.com/office/drawing/2015/9/8/chartex" xmlns:cx2="http://schemas.microsoft.com/office/drawing/2015/10/21/chartex" xmlns:cx3="http://schemas.microsoft.com/office/drawing/2016/5/9/chartex" xmlns:cx4="http://schemas.microsoft.com/office/drawing/2016/5/10/chartex" xmlns:cx5="http://schemas.microsoft.com/office/drawing/2016/5/11/chartex" xmlns:cx6="http://schemas.microsoft.com/office/drawing/2016/5/12/chartex" xmlns:cx7="http://schemas.microsoft.com/office/drawing/2016/5/13/chartex" xmlns:cx8="http://schemas.microsoft.com/office/drawing/2016/5/14/chartex" xmlns:mc="http://schemas.openxmlformats.org/markup-compatibility/2006" xmlns:aink="http://schemas.microsoft.com/office/drawing/2016/ink" xmlns:am3d="http://schemas.microsoft.com/office/drawing/2017/model3d" xmlns:o="urn:schemas-microsoft-com:office:office" xmlns:oel="http://schemas.microsoft.com/office/2019/extlst" xmlns:r="http://schemas.openxmlformats.org/officeDocument/2006/relationships" xmlns:m="http://schemas.openxmlformats.org/officeDocument/2006/math" xmlns:v="urn:schemas-microsoft-com:vml" xmlns:wp14="http://schemas.microsoft.com/office/word/2010/wordprocessingDrawing" xmlns:wp="http://schemas.openxmlformats.org/drawingml/2006/wordprocessingDrawing" xmlns:w10="urn:schemas-microsoft-com:office:word" xmlns:w="http://schemas.openxmlformats.org/wordprocessingml/2006/main" xmlns:w14="http://schemas.microsoft.com/office/word/2010/wordml" xmlns:w15="http://schemas.microsoft.com/office/word/2012/wordml" xmlns:w16cex="http://schemas.microsoft.com/office/word/2018/wordml/cex" xmlns:w16cid="http://schemas.microsoft.com/office/word/2016/wordml/cid" xmlns:w16="http://schemas.microsoft.com/office/word/2018/wordml" xmlns:w16du="http://schemas.microsoft.com/office/word/2023/wordml/word16du" xmlns:w16sdtdh="http://schemas.microsoft.com/office/word/2020/wordml/sdtdatahash" xmlns:w16sdtfl="http://schemas.microsoft.com/office/word/2024/wordml/sdtformatlock" xmlns:w16se="http://schemas.microsoft.com/office/word/2015/wordml/symex" xmlns:wpg="http://schemas.microsoft.com/office/word/2010/wordprocessingGroup" xmlns:wpi="http://schemas.microsoft.com/office/word/2010/wordprocessingInk" xmlns:wne="http://schemas.microsoft.com/office/word/2006/wordml" xmlns:wps="http://schemas.microsoft.com/office/word/2010/wordprocessingShape" mc:Ignorable="w14 w15 w16se w16cid w16 w16cex w16sdtdh w16sdtfl w16du wp14">
   <w:endnote w:type="separator" w:id="-1">
     <w:p>
       <w:pPr>
@@ -3243,7 +3192,7 @@
 </file>
 
 <file path=word/footer1.xml><?xml version="1.0" encoding="utf-8"?>
-<w:ftr xmlns:wpc="http://schemas.microsoft.com/office/word/2010/wordprocessingCanvas" xmlns:cx="http://schemas.microsoft.com/office/drawing/2014/chartex" xmlns:cx1="http://schemas.microsoft.com/office/drawing/2015/9/8/chartex" xmlns:cx2="http://schemas.microsoft.com/office/drawing/2015/10/21/chartex" xmlns:cx3="http://schemas.microsoft.com/office/drawing/2016/5/9/chartex" xmlns:cx4="http://schemas.microsoft.com/office/drawing/2016/5/10/chartex" xmlns:cx5="http://schemas.microsoft.com/office/drawing/2016/5/11/chartex" xmlns:cx6="http://schemas.microsoft.com/office/drawing/2016/5/12/chartex" xmlns:cx7="http://schemas.microsoft.com/office/drawing/2016/5/13/chartex" xmlns:cx8="http://schemas.microsoft.com/office/drawing/2016/5/14/chartex" xmlns:mc="http://schemas.openxmlformats.org/markup-compatibility/2006" xmlns:aink="http://schemas.microsoft.com/office/drawing/2016/ink" xmlns:am3d="http://schemas.microsoft.com/office/drawing/2017/model3d" xmlns:o="urn:schemas-microsoft-com:office:office" xmlns:r="http://schemas.openxmlformats.org/officeDocument/2006/relationships" xmlns:m="http://schemas.openxmlformats.org/officeDocument/2006/math" xmlns:v="urn:schemas-microsoft-com:vml" xmlns:wp14="http://schemas.microsoft.com/office/word/2010/wordprocessingDrawing" xmlns:wp="http://schemas.openxmlformats.org/drawingml/2006/wordprocessingDrawing" xmlns:w10="urn:schemas-microsoft-com:office:word" xmlns:w="http://schemas.openxmlformats.org/wordprocessingml/2006/main" xmlns:w14="http://schemas.microsoft.com/office/word/2010/wordml" xmlns:w15="http://schemas.microsoft.com/office/word/2012/wordml" xmlns:w16cex="http://schemas.microsoft.com/office/word/2018/wordml/cex" xmlns:w16cid="http://schemas.microsoft.com/office/word/2016/wordml/cid" xmlns:w16="http://schemas.microsoft.com/office/word/2018/wordml" xmlns:w16sdtdh="http://schemas.microsoft.com/office/word/2020/wordml/sdtdatahash" xmlns:w16se="http://schemas.microsoft.com/office/word/2015/wordml/symex" xmlns:wpg="http://schemas.microsoft.com/office/word/2010/wordprocessingGroup" xmlns:wpi="http://schemas.microsoft.com/office/word/2010/wordprocessingInk" xmlns:wne="http://schemas.microsoft.com/office/word/2006/wordml" xmlns:wps="http://schemas.microsoft.com/office/word/2010/wordprocessingShape" mc:Ignorable="w14 w15 w16se w16cid w16 w16cex w16sdtdh wp14">
+<w:ftr xmlns:wpc="http://schemas.microsoft.com/office/word/2010/wordprocessingCanvas" xmlns:cx="http://schemas.microsoft.com/office/drawing/2014/chartex" xmlns:cx1="http://schemas.microsoft.com/office/drawing/2015/9/8/chartex" xmlns:cx2="http://schemas.microsoft.com/office/drawing/2015/10/21/chartex" xmlns:cx3="http://schemas.microsoft.com/office/drawing/2016/5/9/chartex" xmlns:cx4="http://schemas.microsoft.com/office/drawing/2016/5/10/chartex" xmlns:cx5="http://schemas.microsoft.com/office/drawing/2016/5/11/chartex" xmlns:cx6="http://schemas.microsoft.com/office/drawing/2016/5/12/chartex" xmlns:cx7="http://schemas.microsoft.com/office/drawing/2016/5/13/chartex" xmlns:cx8="http://schemas.microsoft.com/office/drawing/2016/5/14/chartex" xmlns:mc="http://schemas.openxmlformats.org/markup-compatibility/2006" xmlns:aink="http://schemas.microsoft.com/office/drawing/2016/ink" xmlns:am3d="http://schemas.microsoft.com/office/drawing/2017/model3d" xmlns:o="urn:schemas-microsoft-com:office:office" xmlns:oel="http://schemas.microsoft.com/office/2019/extlst" xmlns:r="http://schemas.openxmlformats.org/officeDocument/2006/relationships" xmlns:m="http://schemas.openxmlformats.org/officeDocument/2006/math" xmlns:v="urn:schemas-microsoft-com:vml" xmlns:wp14="http://schemas.microsoft.com/office/word/2010/wordprocessingDrawing" xmlns:wp="http://schemas.openxmlformats.org/drawingml/2006/wordprocessingDrawing" xmlns:w10="urn:schemas-microsoft-com:office:word" xmlns:w="http://schemas.openxmlformats.org/wordprocessingml/2006/main" xmlns:w14="http://schemas.microsoft.com/office/word/2010/wordml" xmlns:w15="http://schemas.microsoft.com/office/word/2012/wordml" xmlns:w16cex="http://schemas.microsoft.com/office/word/2018/wordml/cex" xmlns:w16cid="http://schemas.microsoft.com/office/word/2016/wordml/cid" xmlns:w16="http://schemas.microsoft.com/office/word/2018/wordml" xmlns:w16du="http://schemas.microsoft.com/office/word/2023/wordml/word16du" xmlns:w16sdtdh="http://schemas.microsoft.com/office/word/2020/wordml/sdtdatahash" xmlns:w16sdtfl="http://schemas.microsoft.com/office/word/2024/wordml/sdtformatlock" xmlns:w16se="http://schemas.microsoft.com/office/word/2015/wordml/symex" xmlns:wpg="http://schemas.microsoft.com/office/word/2010/wordprocessingGroup" xmlns:wpi="http://schemas.microsoft.com/office/word/2010/wordprocessingInk" xmlns:wne="http://schemas.microsoft.com/office/word/2006/wordml" xmlns:wps="http://schemas.microsoft.com/office/word/2010/wordprocessingShape" mc:Ignorable="w14 w15 w16se w16cid w16 w16cex w16sdtdh w16sdtfl w16du wp14">
   <w:p>
     <w:pPr>
       <w:pStyle w:val="Piedepgina"/>
@@ -3253,7 +3202,7 @@
 </file>
 
 <file path=word/footer2.xml><?xml version="1.0" encoding="utf-8"?>
-<w:ftr xmlns:wpc="http://schemas.microsoft.com/office/word/2010/wordprocessingCanvas" xmlns:cx="http://schemas.microsoft.com/office/drawing/2014/chartex" xmlns:cx1="http://schemas.microsoft.com/office/drawing/2015/9/8/chartex" xmlns:cx2="http://schemas.microsoft.com/office/drawing/2015/10/21/chartex" xmlns:cx3="http://schemas.microsoft.com/office/drawing/2016/5/9/chartex" xmlns:cx4="http://schemas.microsoft.com/office/drawing/2016/5/10/chartex" xmlns:cx5="http://schemas.microsoft.com/office/drawing/2016/5/11/chartex" xmlns:cx6="http://schemas.microsoft.com/office/drawing/2016/5/12/chartex" xmlns:cx7="http://schemas.microsoft.com/office/drawing/2016/5/13/chartex" xmlns:cx8="http://schemas.microsoft.com/office/drawing/2016/5/14/chartex" xmlns:mc="http://schemas.openxmlformats.org/markup-compatibility/2006" xmlns:aink="http://schemas.microsoft.com/office/drawing/2016/ink" xmlns:am3d="http://schemas.microsoft.com/office/drawing/2017/model3d" xmlns:o="urn:schemas-microsoft-com:office:office" xmlns:r="http://schemas.openxmlformats.org/officeDocument/2006/relationships" xmlns:m="http://schemas.openxmlformats.org/officeDocument/2006/math" xmlns:v="urn:schemas-microsoft-com:vml" xmlns:wp14="http://schemas.microsoft.com/office/word/2010/wordprocessingDrawing" xmlns:wp="http://schemas.openxmlformats.org/drawingml/2006/wordprocessingDrawing" xmlns:w10="urn:schemas-microsoft-com:office:word" xmlns:w="http://schemas.openxmlformats.org/wordprocessingml/2006/main" xmlns:w14="http://schemas.microsoft.com/office/word/2010/wordml" xmlns:w15="http://schemas.microsoft.com/office/word/2012/wordml" xmlns:w16cex="http://schemas.microsoft.com/office/word/2018/wordml/cex" xmlns:w16cid="http://schemas.microsoft.com/office/word/2016/wordml/cid" xmlns:w16="http://schemas.microsoft.com/office/word/2018/wordml" xmlns:w16sdtdh="http://schemas.microsoft.com/office/word/2020/wordml/sdtdatahash" xmlns:w16se="http://schemas.microsoft.com/office/word/2015/wordml/symex" xmlns:wpg="http://schemas.microsoft.com/office/word/2010/wordprocessingGroup" xmlns:wpi="http://schemas.microsoft.com/office/word/2010/wordprocessingInk" xmlns:wne="http://schemas.microsoft.com/office/word/2006/wordml" xmlns:wps="http://schemas.microsoft.com/office/word/2010/wordprocessingShape" mc:Ignorable="w14 w15 w16se w16cid w16 w16cex w16sdtdh wp14">
+<w:ftr xmlns:wpc="http://schemas.microsoft.com/office/word/2010/wordprocessingCanvas" xmlns:cx="http://schemas.microsoft.com/office/drawing/2014/chartex" xmlns:cx1="http://schemas.microsoft.com/office/drawing/2015/9/8/chartex" xmlns:cx2="http://schemas.microsoft.com/office/drawing/2015/10/21/chartex" xmlns:cx3="http://schemas.microsoft.com/office/drawing/2016/5/9/chartex" xmlns:cx4="http://schemas.microsoft.com/office/drawing/2016/5/10/chartex" xmlns:cx5="http://schemas.microsoft.com/office/drawing/2016/5/11/chartex" xmlns:cx6="http://schemas.microsoft.com/office/drawing/2016/5/12/chartex" xmlns:cx7="http://schemas.microsoft.com/office/drawing/2016/5/13/chartex" xmlns:cx8="http://schemas.microsoft.com/office/drawing/2016/5/14/chartex" xmlns:mc="http://schemas.openxmlformats.org/markup-compatibility/2006" xmlns:aink="http://schemas.microsoft.com/office/drawing/2016/ink" xmlns:am3d="http://schemas.microsoft.com/office/drawing/2017/model3d" xmlns:o="urn:schemas-microsoft-com:office:office" xmlns:oel="http://schemas.microsoft.com/office/2019/extlst" xmlns:r="http://schemas.openxmlformats.org/officeDocument/2006/relationships" xmlns:m="http://schemas.openxmlformats.org/officeDocument/2006/math" xmlns:v="urn:schemas-microsoft-com:vml" xmlns:wp14="http://schemas.microsoft.com/office/word/2010/wordprocessingDrawing" xmlns:wp="http://schemas.openxmlformats.org/drawingml/2006/wordprocessingDrawing" xmlns:w10="urn:schemas-microsoft-com:office:word" xmlns:w="http://schemas.openxmlformats.org/wordprocessingml/2006/main" xmlns:w14="http://schemas.microsoft.com/office/word/2010/wordml" xmlns:w15="http://schemas.microsoft.com/office/word/2012/wordml" xmlns:w16cex="http://schemas.microsoft.com/office/word/2018/wordml/cex" xmlns:w16cid="http://schemas.microsoft.com/office/word/2016/wordml/cid" xmlns:w16="http://schemas.microsoft.com/office/word/2018/wordml" xmlns:w16du="http://schemas.microsoft.com/office/word/2023/wordml/word16du" xmlns:w16sdtdh="http://schemas.microsoft.com/office/word/2020/wordml/sdtdatahash" xmlns:w16sdtfl="http://schemas.microsoft.com/office/word/2024/wordml/sdtformatlock" xmlns:w16se="http://schemas.microsoft.com/office/word/2015/wordml/symex" xmlns:wpg="http://schemas.microsoft.com/office/word/2010/wordprocessingGroup" xmlns:wpi="http://schemas.microsoft.com/office/word/2010/wordprocessingInk" xmlns:wne="http://schemas.microsoft.com/office/word/2006/wordml" xmlns:wps="http://schemas.microsoft.com/office/word/2010/wordprocessingShape" mc:Ignorable="w14 w15 w16se w16cid w16 w16cex w16sdtdh w16sdtfl w16du wp14">
   <w:sdt>
     <w:sdtPr>
       <w:id w:val="-1904276369"/>
@@ -3474,7 +3423,7 @@
             </mc:Choice>
             <mc:Fallback>
               <w:pict>
-                <v:group w14:anchorId="51D00065" id="Grupo 32" o:spid="_x0000_s1026" style="position:absolute;margin-left:0;margin-top:0;width:610.5pt;height:15pt;z-index:251659264;mso-width-percent:1000;mso-position-horizontal:center;mso-position-horizontal-relative:page;mso-position-vertical:center;mso-position-vertical-relative:bottom-margin-area;mso-width-percent:1000" coordorigin=",14970" coordsize="12255,300" o:gfxdata="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">
+                <v:group w14:anchorId="51D00065" id="Grupo 32" o:spid="_x0000_s1026" style="position:absolute;margin-left:0;margin-top:0;width:610.5pt;height:15pt;z-index:251659264;mso-width-percent:1000;mso-position-horizontal:center;mso-position-horizontal-relative:page;mso-position-vertical:center;mso-position-vertical-relative:bottom-margin-area;mso-width-percent:1000" coordorigin=",14970" coordsize="12255,300" o:gfxdata="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">
                   <v:shapetype id="_x0000_t202" coordsize="21600,21600" o:spt="202" path="m,l,21600r21600,l21600,xe">
                     <v:stroke joinstyle="miter"/>
                     <v:path gradientshapeok="t" o:connecttype="rect"/>
@@ -3541,7 +3490,7 @@
 </file>
 
 <file path=word/footer3.xml><?xml version="1.0" encoding="utf-8"?>
-<w:ftr xmlns:wpc="http://schemas.microsoft.com/office/word/2010/wordprocessingCanvas" xmlns:cx="http://schemas.microsoft.com/office/drawing/2014/chartex" xmlns:cx1="http://schemas.microsoft.com/office/drawing/2015/9/8/chartex" xmlns:cx2="http://schemas.microsoft.com/office/drawing/2015/10/21/chartex" xmlns:cx3="http://schemas.microsoft.com/office/drawing/2016/5/9/chartex" xmlns:cx4="http://schemas.microsoft.com/office/drawing/2016/5/10/chartex" xmlns:cx5="http://schemas.microsoft.com/office/drawing/2016/5/11/chartex" xmlns:cx6="http://schemas.microsoft.com/office/drawing/2016/5/12/chartex" xmlns:cx7="http://schemas.microsoft.com/office/drawing/2016/5/13/chartex" xmlns:cx8="http://schemas.microsoft.com/office/drawing/2016/5/14/chartex" xmlns:mc="http://schemas.openxmlformats.org/markup-compatibility/2006" xmlns:aink="http://schemas.microsoft.com/office/drawing/2016/ink" xmlns:am3d="http://schemas.microsoft.com/office/drawing/2017/model3d" xmlns:o="urn:schemas-microsoft-com:office:office" xmlns:r="http://schemas.openxmlformats.org/officeDocument/2006/relationships" xmlns:m="http://schemas.openxmlformats.org/officeDocument/2006/math" xmlns:v="urn:schemas-microsoft-com:vml" xmlns:wp14="http://schemas.microsoft.com/office/word/2010/wordprocessingDrawing" xmlns:wp="http://schemas.openxmlformats.org/drawingml/2006/wordprocessingDrawing" xmlns:w10="urn:schemas-microsoft-com:office:word" xmlns:w="http://schemas.openxmlformats.org/wordprocessingml/2006/main" xmlns:w14="http://schemas.microsoft.com/office/word/2010/wordml" xmlns:w15="http://schemas.microsoft.com/office/word/2012/wordml" xmlns:w16cex="http://schemas.microsoft.com/office/word/2018/wordml/cex" xmlns:w16cid="http://schemas.microsoft.com/office/word/2016/wordml/cid" xmlns:w16="http://schemas.microsoft.com/office/word/2018/wordml" xmlns:w16sdtdh="http://schemas.microsoft.com/office/word/2020/wordml/sdtdatahash" xmlns:w16se="http://schemas.microsoft.com/office/word/2015/wordml/symex" xmlns:wpg="http://schemas.microsoft.com/office/word/2010/wordprocessingGroup" xmlns:wpi="http://schemas.microsoft.com/office/word/2010/wordprocessingInk" xmlns:wne="http://schemas.microsoft.com/office/word/2006/wordml" xmlns:wps="http://schemas.microsoft.com/office/word/2010/wordprocessingShape" mc:Ignorable="w14 w15 w16se w16cid w16 w16cex w16sdtdh wp14">
+<w:ftr xmlns:wpc="http://schemas.microsoft.com/office/word/2010/wordprocessingCanvas" xmlns:cx="http://schemas.microsoft.com/office/drawing/2014/chartex" xmlns:cx1="http://schemas.microsoft.com/office/drawing/2015/9/8/chartex" xmlns:cx2="http://schemas.microsoft.com/office/drawing/2015/10/21/chartex" xmlns:cx3="http://schemas.microsoft.com/office/drawing/2016/5/9/chartex" xmlns:cx4="http://schemas.microsoft.com/office/drawing/2016/5/10/chartex" xmlns:cx5="http://schemas.microsoft.com/office/drawing/2016/5/11/chartex" xmlns:cx6="http://schemas.microsoft.com/office/drawing/2016/5/12/chartex" xmlns:cx7="http://schemas.microsoft.com/office/drawing/2016/5/13/chartex" xmlns:cx8="http://schemas.microsoft.com/office/drawing/2016/5/14/chartex" xmlns:mc="http://schemas.openxmlformats.org/markup-compatibility/2006" xmlns:aink="http://schemas.microsoft.com/office/drawing/2016/ink" xmlns:am3d="http://schemas.microsoft.com/office/drawing/2017/model3d" xmlns:o="urn:schemas-microsoft-com:office:office" xmlns:oel="http://schemas.microsoft.com/office/2019/extlst" xmlns:r="http://schemas.openxmlformats.org/officeDocument/2006/relationships" xmlns:m="http://schemas.openxmlformats.org/officeDocument/2006/math" xmlns:v="urn:schemas-microsoft-com:vml" xmlns:wp14="http://schemas.microsoft.com/office/word/2010/wordprocessingDrawing" xmlns:wp="http://schemas.openxmlformats.org/drawingml/2006/wordprocessingDrawing" xmlns:w10="urn:schemas-microsoft-com:office:word" xmlns:w="http://schemas.openxmlformats.org/wordprocessingml/2006/main" xmlns:w14="http://schemas.microsoft.com/office/word/2010/wordml" xmlns:w15="http://schemas.microsoft.com/office/word/2012/wordml" xmlns:w16cex="http://schemas.microsoft.com/office/word/2018/wordml/cex" xmlns:w16cid="http://schemas.microsoft.com/office/word/2016/wordml/cid" xmlns:w16="http://schemas.microsoft.com/office/word/2018/wordml" xmlns:w16du="http://schemas.microsoft.com/office/word/2023/wordml/word16du" xmlns:w16sdtdh="http://schemas.microsoft.com/office/word/2020/wordml/sdtdatahash" xmlns:w16sdtfl="http://schemas.microsoft.com/office/word/2024/wordml/sdtformatlock" xmlns:w16se="http://schemas.microsoft.com/office/word/2015/wordml/symex" xmlns:wpg="http://schemas.microsoft.com/office/word/2010/wordprocessingGroup" xmlns:wpi="http://schemas.microsoft.com/office/word/2010/wordprocessingInk" xmlns:wne="http://schemas.microsoft.com/office/word/2006/wordml" xmlns:wps="http://schemas.microsoft.com/office/word/2010/wordprocessingShape" mc:Ignorable="w14 w15 w16se w16cid w16 w16cex w16sdtdh w16sdtfl w16du wp14">
   <w:p>
     <w:pPr>
       <w:pStyle w:val="Piedepgina"/>
@@ -3551,7 +3500,7 @@
 </file>
 
 <file path=word/footnotes.xml><?xml version="1.0" encoding="utf-8"?>
-<w:footnotes xmlns:wpc="http://schemas.microsoft.com/office/word/2010/wordprocessingCanvas" xmlns:cx="http://schemas.microsoft.com/office/drawing/2014/chartex" xmlns:cx1="http://schemas.microsoft.com/office/drawing/2015/9/8/chartex" xmlns:cx2="http://schemas.microsoft.com/office/drawing/2015/10/21/chartex" xmlns:cx3="http://schemas.microsoft.com/office/drawing/2016/5/9/chartex" xmlns:cx4="http://schemas.microsoft.com/office/drawing/2016/5/10/chartex" xmlns:cx5="http://schemas.microsoft.com/office/drawing/2016/5/11/chartex" xmlns:cx6="http://schemas.microsoft.com/office/drawing/2016/5/12/chartex" xmlns:cx7="http://schemas.microsoft.com/office/drawing/2016/5/13/chartex" xmlns:cx8="http://schemas.microsoft.com/office/drawing/2016/5/14/chartex" xmlns:mc="http://schemas.openxmlformats.org/markup-compatibility/2006" xmlns:aink="http://schemas.microsoft.com/office/drawing/2016/ink" xmlns:am3d="http://schemas.microsoft.com/office/drawing/2017/model3d" xmlns:o="urn:schemas-microsoft-com:office:office" xmlns:r="http://schemas.openxmlformats.org/officeDocument/2006/relationships" xmlns:m="http://schemas.openxmlformats.org/officeDocument/2006/math" xmlns:v="urn:schemas-microsoft-com:vml" xmlns:wp14="http://schemas.microsoft.com/office/word/2010/wordprocessingDrawing" xmlns:wp="http://schemas.openxmlformats.org/drawingml/2006/wordprocessingDrawing" xmlns:w10="urn:schemas-microsoft-com:office:word" xmlns:w="http://schemas.openxmlformats.org/wordprocessingml/2006/main" xmlns:w14="http://schemas.microsoft.com/office/word/2010/wordml" xmlns:w15="http://schemas.microsoft.com/office/word/2012/wordml" xmlns:w16cex="http://schemas.microsoft.com/office/word/2018/wordml/cex" xmlns:w16cid="http://schemas.microsoft.com/office/word/2016/wordml/cid" xmlns:w16="http://schemas.microsoft.com/office/word/2018/wordml" xmlns:w16sdtdh="http://schemas.microsoft.com/office/word/2020/wordml/sdtdatahash" xmlns:w16se="http://schemas.microsoft.com/office/word/2015/wordml/symex" xmlns:wpg="http://schemas.microsoft.com/office/word/2010/wordprocessingGroup" xmlns:wpi="http://schemas.microsoft.com/office/word/2010/wordprocessingInk" xmlns:wne="http://schemas.microsoft.com/office/word/2006/wordml" xmlns:wps="http://schemas.microsoft.com/office/word/2010/wordprocessingShape" mc:Ignorable="w14 w15 w16se w16cid w16 w16cex w16sdtdh wp14">
+<w:footnotes xmlns:wpc="http://schemas.microsoft.com/office/word/2010/wordprocessingCanvas" xmlns:cx="http://schemas.microsoft.com/office/drawing/2014/chartex" xmlns:cx1="http://schemas.microsoft.com/office/drawing/2015/9/8/chartex" xmlns:cx2="http://schemas.microsoft.com/office/drawing/2015/10/21/chartex" xmlns:cx3="http://schemas.microsoft.com/office/drawing/2016/5/9/chartex" xmlns:cx4="http://schemas.microsoft.com/office/drawing/2016/5/10/chartex" xmlns:cx5="http://schemas.microsoft.com/office/drawing/2016/5/11/chartex" xmlns:cx6="http://schemas.microsoft.com/office/drawing/2016/5/12/chartex" xmlns:cx7="http://schemas.microsoft.com/office/drawing/2016/5/13/chartex" xmlns:cx8="http://schemas.microsoft.com/office/drawing/2016/5/14/chartex" xmlns:mc="http://schemas.openxmlformats.org/markup-compatibility/2006" xmlns:aink="http://schemas.microsoft.com/office/drawing/2016/ink" xmlns:am3d="http://schemas.microsoft.com/office/drawing/2017/model3d" xmlns:o="urn:schemas-microsoft-com:office:office" xmlns:oel="http://schemas.microsoft.com/office/2019/extlst" xmlns:r="http://schemas.openxmlformats.org/officeDocument/2006/relationships" xmlns:m="http://schemas.openxmlformats.org/officeDocument/2006/math" xmlns:v="urn:schemas-microsoft-com:vml" xmlns:wp14="http://schemas.microsoft.com/office/word/2010/wordprocessingDrawing" xmlns:wp="http://schemas.openxmlformats.org/drawingml/2006/wordprocessingDrawing" xmlns:w10="urn:schemas-microsoft-com:office:word" xmlns:w="http://schemas.openxmlformats.org/wordprocessingml/2006/main" xmlns:w14="http://schemas.microsoft.com/office/word/2010/wordml" xmlns:w15="http://schemas.microsoft.com/office/word/2012/wordml" xmlns:w16cex="http://schemas.microsoft.com/office/word/2018/wordml/cex" xmlns:w16cid="http://schemas.microsoft.com/office/word/2016/wordml/cid" xmlns:w16="http://schemas.microsoft.com/office/word/2018/wordml" xmlns:w16du="http://schemas.microsoft.com/office/word/2023/wordml/word16du" xmlns:w16sdtdh="http://schemas.microsoft.com/office/word/2020/wordml/sdtdatahash" xmlns:w16sdtfl="http://schemas.microsoft.com/office/word/2024/wordml/sdtformatlock" xmlns:w16se="http://schemas.microsoft.com/office/word/2015/wordml/symex" xmlns:wpg="http://schemas.microsoft.com/office/word/2010/wordprocessingGroup" xmlns:wpi="http://schemas.microsoft.com/office/word/2010/wordprocessingInk" xmlns:wne="http://schemas.microsoft.com/office/word/2006/wordml" xmlns:wps="http://schemas.microsoft.com/office/word/2010/wordprocessingShape" mc:Ignorable="w14 w15 w16se w16cid w16 w16cex w16sdtdh w16sdtfl w16du wp14">
   <w:footnote w:type="separator" w:id="-1">
     <w:p>
       <w:pPr>
@@ -3576,7 +3525,7 @@
 </file>
 
 <file path=word/header1.xml><?xml version="1.0" encoding="utf-8"?>
-<w:hdr xmlns:wpc="http://schemas.microsoft.com/office/word/2010/wordprocessingCanvas" xmlns:cx="http://schemas.microsoft.com/office/drawing/2014/chartex" xmlns:cx1="http://schemas.microsoft.com/office/drawing/2015/9/8/chartex" xmlns:cx2="http://schemas.microsoft.com/office/drawing/2015/10/21/chartex" xmlns:cx3="http://schemas.microsoft.com/office/drawing/2016/5/9/chartex" xmlns:cx4="http://schemas.microsoft.com/office/drawing/2016/5/10/chartex" xmlns:cx5="http://schemas.microsoft.com/office/drawing/2016/5/11/chartex" xmlns:cx6="http://schemas.microsoft.com/office/drawing/2016/5/12/chartex" xmlns:cx7="http://schemas.microsoft.com/office/drawing/2016/5/13/chartex" xmlns:cx8="http://schemas.microsoft.com/office/drawing/2016/5/14/chartex" xmlns:mc="http://schemas.openxmlformats.org/markup-compatibility/2006" xmlns:aink="http://schemas.microsoft.com/office/drawing/2016/ink" xmlns:am3d="http://schemas.microsoft.com/office/drawing/2017/model3d" xmlns:o="urn:schemas-microsoft-com:office:office" xmlns:r="http://schemas.openxmlformats.org/officeDocument/2006/relationships" xmlns:m="http://schemas.openxmlformats.org/officeDocument/2006/math" xmlns:v="urn:schemas-microsoft-com:vml" xmlns:wp14="http://schemas.microsoft.com/office/word/2010/wordprocessingDrawing" xmlns:wp="http://schemas.openxmlformats.org/drawingml/2006/wordprocessingDrawing" xmlns:w10="urn:schemas-microsoft-com:office:word" xmlns:w="http://schemas.openxmlformats.org/wordprocessingml/2006/main" xmlns:w14="http://schemas.microsoft.com/office/word/2010/wordml" xmlns:w15="http://schemas.microsoft.com/office/word/2012/wordml" xmlns:w16cex="http://schemas.microsoft.com/office/word/2018/wordml/cex" xmlns:w16cid="http://schemas.microsoft.com/office/word/2016/wordml/cid" xmlns:w16="http://schemas.microsoft.com/office/word/2018/wordml" xmlns:w16sdtdh="http://schemas.microsoft.com/office/word/2020/wordml/sdtdatahash" xmlns:w16se="http://schemas.microsoft.com/office/word/2015/wordml/symex" xmlns:wpg="http://schemas.microsoft.com/office/word/2010/wordprocessingGroup" xmlns:wpi="http://schemas.microsoft.com/office/word/2010/wordprocessingInk" xmlns:wne="http://schemas.microsoft.com/office/word/2006/wordml" xmlns:wps="http://schemas.microsoft.com/office/word/2010/wordprocessingShape" mc:Ignorable="w14 w15 w16se w16cid w16 w16cex w16sdtdh wp14">
+<w:hdr xmlns:wpc="http://schemas.microsoft.com/office/word/2010/wordprocessingCanvas" xmlns:cx="http://schemas.microsoft.com/office/drawing/2014/chartex" xmlns:cx1="http://schemas.microsoft.com/office/drawing/2015/9/8/chartex" xmlns:cx2="http://schemas.microsoft.com/office/drawing/2015/10/21/chartex" xmlns:cx3="http://schemas.microsoft.com/office/drawing/2016/5/9/chartex" xmlns:cx4="http://schemas.microsoft.com/office/drawing/2016/5/10/chartex" xmlns:cx5="http://schemas.microsoft.com/office/drawing/2016/5/11/chartex" xmlns:cx6="http://schemas.microsoft.com/office/drawing/2016/5/12/chartex" xmlns:cx7="http://schemas.microsoft.com/office/drawing/2016/5/13/chartex" xmlns:cx8="http://schemas.microsoft.com/office/drawing/2016/5/14/chartex" xmlns:mc="http://schemas.openxmlformats.org/markup-compatibility/2006" xmlns:aink="http://schemas.microsoft.com/office/drawing/2016/ink" xmlns:am3d="http://schemas.microsoft.com/office/drawing/2017/model3d" xmlns:o="urn:schemas-microsoft-com:office:office" xmlns:oel="http://schemas.microsoft.com/office/2019/extlst" xmlns:r="http://schemas.openxmlformats.org/officeDocument/2006/relationships" xmlns:m="http://schemas.openxmlformats.org/officeDocument/2006/math" xmlns:v="urn:schemas-microsoft-com:vml" xmlns:wp14="http://schemas.microsoft.com/office/word/2010/wordprocessingDrawing" xmlns:wp="http://schemas.openxmlformats.org/drawingml/2006/wordprocessingDrawing" xmlns:w10="urn:schemas-microsoft-com:office:word" xmlns:w="http://schemas.openxmlformats.org/wordprocessingml/2006/main" xmlns:w14="http://schemas.microsoft.com/office/word/2010/wordml" xmlns:w15="http://schemas.microsoft.com/office/word/2012/wordml" xmlns:w16cex="http://schemas.microsoft.com/office/word/2018/wordml/cex" xmlns:w16cid="http://schemas.microsoft.com/office/word/2016/wordml/cid" xmlns:w16="http://schemas.microsoft.com/office/word/2018/wordml" xmlns:w16du="http://schemas.microsoft.com/office/word/2023/wordml/word16du" xmlns:w16sdtdh="http://schemas.microsoft.com/office/word/2020/wordml/sdtdatahash" xmlns:w16sdtfl="http://schemas.microsoft.com/office/word/2024/wordml/sdtformatlock" xmlns:w16se="http://schemas.microsoft.com/office/word/2015/wordml/symex" xmlns:wpg="http://schemas.microsoft.com/office/word/2010/wordprocessingGroup" xmlns:wpi="http://schemas.microsoft.com/office/word/2010/wordprocessingInk" xmlns:wne="http://schemas.microsoft.com/office/word/2006/wordml" xmlns:wps="http://schemas.microsoft.com/office/word/2010/wordprocessingShape" mc:Ignorable="w14 w15 w16se w16cid w16 w16cex w16sdtdh w16sdtfl w16du wp14">
   <w:p>
     <w:pPr>
       <w:pStyle w:val="Encabezado"/>
@@ -3586,7 +3535,7 @@
 </file>
 
 <file path=word/header2.xml><?xml version="1.0" encoding="utf-8"?>
-<w:hdr xmlns:wpc="http://schemas.microsoft.com/office/word/2010/wordprocessingCanvas" xmlns:cx="http://schemas.microsoft.com/office/drawing/2014/chartex" xmlns:cx1="http://schemas.microsoft.com/office/drawing/2015/9/8/chartex" xmlns:cx2="http://schemas.microsoft.com/office/drawing/2015/10/21/chartex" xmlns:cx3="http://schemas.microsoft.com/office/drawing/2016/5/9/chartex" xmlns:cx4="http://schemas.microsoft.com/office/drawing/2016/5/10/chartex" xmlns:cx5="http://schemas.microsoft.com/office/drawing/2016/5/11/chartex" xmlns:cx6="http://schemas.microsoft.com/office/drawing/2016/5/12/chartex" xmlns:cx7="http://schemas.microsoft.com/office/drawing/2016/5/13/chartex" xmlns:cx8="http://schemas.microsoft.com/office/drawing/2016/5/14/chartex" xmlns:mc="http://schemas.openxmlformats.org/markup-compatibility/2006" xmlns:aink="http://schemas.microsoft.com/office/drawing/2016/ink" xmlns:am3d="http://schemas.microsoft.com/office/drawing/2017/model3d" xmlns:o="urn:schemas-microsoft-com:office:office" xmlns:r="http://schemas.openxmlformats.org/officeDocument/2006/relationships" xmlns:m="http://schemas.openxmlformats.org/officeDocument/2006/math" xmlns:v="urn:schemas-microsoft-com:vml" xmlns:wp14="http://schemas.microsoft.com/office/word/2010/wordprocessingDrawing" xmlns:wp="http://schemas.openxmlformats.org/drawingml/2006/wordprocessingDrawing" xmlns:w10="urn:schemas-microsoft-com:office:word" xmlns:w="http://schemas.openxmlformats.org/wordprocessingml/2006/main" xmlns:w14="http://schemas.microsoft.com/office/word/2010/wordml" xmlns:w15="http://schemas.microsoft.com/office/word/2012/wordml" xmlns:w16cex="http://schemas.microsoft.com/office/word/2018/wordml/cex" xmlns:w16cid="http://schemas.microsoft.com/office/word/2016/wordml/cid" xmlns:w16="http://schemas.microsoft.com/office/word/2018/wordml" xmlns:w16sdtdh="http://schemas.microsoft.com/office/word/2020/wordml/sdtdatahash" xmlns:w16se="http://schemas.microsoft.com/office/word/2015/wordml/symex" xmlns:wpg="http://schemas.microsoft.com/office/word/2010/wordprocessingGroup" xmlns:wpi="http://schemas.microsoft.com/office/word/2010/wordprocessingInk" xmlns:wne="http://schemas.microsoft.com/office/word/2006/wordml" xmlns:wps="http://schemas.microsoft.com/office/word/2010/wordprocessingShape" mc:Ignorable="w14 w15 w16se w16cid w16 w16cex w16sdtdh wp14">
+<w:hdr xmlns:wpc="http://schemas.microsoft.com/office/word/2010/wordprocessingCanvas" xmlns:cx="http://schemas.microsoft.com/office/drawing/2014/chartex" xmlns:cx1="http://schemas.microsoft.com/office/drawing/2015/9/8/chartex" xmlns:cx2="http://schemas.microsoft.com/office/drawing/2015/10/21/chartex" xmlns:cx3="http://schemas.microsoft.com/office/drawing/2016/5/9/chartex" xmlns:cx4="http://schemas.microsoft.com/office/drawing/2016/5/10/chartex" xmlns:cx5="http://schemas.microsoft.com/office/drawing/2016/5/11/chartex" xmlns:cx6="http://schemas.microsoft.com/office/drawing/2016/5/12/chartex" xmlns:cx7="http://schemas.microsoft.com/office/drawing/2016/5/13/chartex" xmlns:cx8="http://schemas.microsoft.com/office/drawing/2016/5/14/chartex" xmlns:mc="http://schemas.openxmlformats.org/markup-compatibility/2006" xmlns:aink="http://schemas.microsoft.com/office/drawing/2016/ink" xmlns:am3d="http://schemas.microsoft.com/office/drawing/2017/model3d" xmlns:o="urn:schemas-microsoft-com:office:office" xmlns:oel="http://schemas.microsoft.com/office/2019/extlst" xmlns:r="http://schemas.openxmlformats.org/officeDocument/2006/relationships" xmlns:m="http://schemas.openxmlformats.org/officeDocument/2006/math" xmlns:v="urn:schemas-microsoft-com:vml" xmlns:wp14="http://schemas.microsoft.com/office/word/2010/wordprocessingDrawing" xmlns:wp="http://schemas.openxmlformats.org/drawingml/2006/wordprocessingDrawing" xmlns:w10="urn:schemas-microsoft-com:office:word" xmlns:w="http://schemas.openxmlformats.org/wordprocessingml/2006/main" xmlns:w14="http://schemas.microsoft.com/office/word/2010/wordml" xmlns:w15="http://schemas.microsoft.com/office/word/2012/wordml" xmlns:w16cex="http://schemas.microsoft.com/office/word/2018/wordml/cex" xmlns:w16cid="http://schemas.microsoft.com/office/word/2016/wordml/cid" xmlns:w16="http://schemas.microsoft.com/office/word/2018/wordml" xmlns:w16du="http://schemas.microsoft.com/office/word/2023/wordml/word16du" xmlns:w16sdtdh="http://schemas.microsoft.com/office/word/2020/wordml/sdtdatahash" xmlns:w16sdtfl="http://schemas.microsoft.com/office/word/2024/wordml/sdtformatlock" xmlns:w16se="http://schemas.microsoft.com/office/word/2015/wordml/symex" xmlns:wpg="http://schemas.microsoft.com/office/word/2010/wordprocessingGroup" xmlns:wpi="http://schemas.microsoft.com/office/word/2010/wordprocessingInk" xmlns:wne="http://schemas.microsoft.com/office/word/2006/wordml" xmlns:wps="http://schemas.microsoft.com/office/word/2010/wordprocessingShape" mc:Ignorable="w14 w15 w16se w16cid w16 w16cex w16sdtdh w16sdtfl w16du wp14">
   <w:tbl>
     <w:tblPr>
       <w:tblStyle w:val="Tablaconcuadrcula"/>
@@ -3747,7 +3696,7 @@
 </file>
 
 <file path=word/header3.xml><?xml version="1.0" encoding="utf-8"?>
-<w:hdr xmlns:wpc="http://schemas.microsoft.com/office/word/2010/wordprocessingCanvas" xmlns:cx="http://schemas.microsoft.com/office/drawing/2014/chartex" xmlns:cx1="http://schemas.microsoft.com/office/drawing/2015/9/8/chartex" xmlns:cx2="http://schemas.microsoft.com/office/drawing/2015/10/21/chartex" xmlns:cx3="http://schemas.microsoft.com/office/drawing/2016/5/9/chartex" xmlns:cx4="http://schemas.microsoft.com/office/drawing/2016/5/10/chartex" xmlns:cx5="http://schemas.microsoft.com/office/drawing/2016/5/11/chartex" xmlns:cx6="http://schemas.microsoft.com/office/drawing/2016/5/12/chartex" xmlns:cx7="http://schemas.microsoft.com/office/drawing/2016/5/13/chartex" xmlns:cx8="http://schemas.microsoft.com/office/drawing/2016/5/14/chartex" xmlns:mc="http://schemas.openxmlformats.org/markup-compatibility/2006" xmlns:aink="http://schemas.microsoft.com/office/drawing/2016/ink" xmlns:am3d="http://schemas.microsoft.com/office/drawing/2017/model3d" xmlns:o="urn:schemas-microsoft-com:office:office" xmlns:r="http://schemas.openxmlformats.org/officeDocument/2006/relationships" xmlns:m="http://schemas.openxmlformats.org/officeDocument/2006/math" xmlns:v="urn:schemas-microsoft-com:vml" xmlns:wp14="http://schemas.microsoft.com/office/word/2010/wordprocessingDrawing" xmlns:wp="http://schemas.openxmlformats.org/drawingml/2006/wordprocessingDrawing" xmlns:w10="urn:schemas-microsoft-com:office:word" xmlns:w="http://schemas.openxmlformats.org/wordprocessingml/2006/main" xmlns:w14="http://schemas.microsoft.com/office/word/2010/wordml" xmlns:w15="http://schemas.microsoft.com/office/word/2012/wordml" xmlns:w16cex="http://schemas.microsoft.com/office/word/2018/wordml/cex" xmlns:w16cid="http://schemas.microsoft.com/office/word/2016/wordml/cid" xmlns:w16="http://schemas.microsoft.com/office/word/2018/wordml" xmlns:w16sdtdh="http://schemas.microsoft.com/office/word/2020/wordml/sdtdatahash" xmlns:w16se="http://schemas.microsoft.com/office/word/2015/wordml/symex" xmlns:wpg="http://schemas.microsoft.com/office/word/2010/wordprocessingGroup" xmlns:wpi="http://schemas.microsoft.com/office/word/2010/wordprocessingInk" xmlns:wne="http://schemas.microsoft.com/office/word/2006/wordml" xmlns:wps="http://schemas.microsoft.com/office/word/2010/wordprocessingShape" mc:Ignorable="w14 w15 w16se w16cid w16 w16cex w16sdtdh wp14">
+<w:hdr xmlns:wpc="http://schemas.microsoft.com/office/word/2010/wordprocessingCanvas" xmlns:cx="http://schemas.microsoft.com/office/drawing/2014/chartex" xmlns:cx1="http://schemas.microsoft.com/office/drawing/2015/9/8/chartex" xmlns:cx2="http://schemas.microsoft.com/office/drawing/2015/10/21/chartex" xmlns:cx3="http://schemas.microsoft.com/office/drawing/2016/5/9/chartex" xmlns:cx4="http://schemas.microsoft.com/office/drawing/2016/5/10/chartex" xmlns:cx5="http://schemas.microsoft.com/office/drawing/2016/5/11/chartex" xmlns:cx6="http://schemas.microsoft.com/office/drawing/2016/5/12/chartex" xmlns:cx7="http://schemas.microsoft.com/office/drawing/2016/5/13/chartex" xmlns:cx8="http://schemas.microsoft.com/office/drawing/2016/5/14/chartex" xmlns:mc="http://schemas.openxmlformats.org/markup-compatibility/2006" xmlns:aink="http://schemas.microsoft.com/office/drawing/2016/ink" xmlns:am3d="http://schemas.microsoft.com/office/drawing/2017/model3d" xmlns:o="urn:schemas-microsoft-com:office:office" xmlns:oel="http://schemas.microsoft.com/office/2019/extlst" xmlns:r="http://schemas.openxmlformats.org/officeDocument/2006/relationships" xmlns:m="http://schemas.openxmlformats.org/officeDocument/2006/math" xmlns:v="urn:schemas-microsoft-com:vml" xmlns:wp14="http://schemas.microsoft.com/office/word/2010/wordprocessingDrawing" xmlns:wp="http://schemas.openxmlformats.org/drawingml/2006/wordprocessingDrawing" xmlns:w10="urn:schemas-microsoft-com:office:word" xmlns:w="http://schemas.openxmlformats.org/wordprocessingml/2006/main" xmlns:w14="http://schemas.microsoft.com/office/word/2010/wordml" xmlns:w15="http://schemas.microsoft.com/office/word/2012/wordml" xmlns:w16cex="http://schemas.microsoft.com/office/word/2018/wordml/cex" xmlns:w16cid="http://schemas.microsoft.com/office/word/2016/wordml/cid" xmlns:w16="http://schemas.microsoft.com/office/word/2018/wordml" xmlns:w16du="http://schemas.microsoft.com/office/word/2023/wordml/word16du" xmlns:w16sdtdh="http://schemas.microsoft.com/office/word/2020/wordml/sdtdatahash" xmlns:w16sdtfl="http://schemas.microsoft.com/office/word/2024/wordml/sdtformatlock" xmlns:w16se="http://schemas.microsoft.com/office/word/2015/wordml/symex" xmlns:wpg="http://schemas.microsoft.com/office/word/2010/wordprocessingGroup" xmlns:wpi="http://schemas.microsoft.com/office/word/2010/wordprocessingInk" xmlns:wne="http://schemas.microsoft.com/office/word/2006/wordml" xmlns:wps="http://schemas.microsoft.com/office/word/2010/wordprocessingShape" mc:Ignorable="w14 w15 w16se w16cid w16 w16cex w16sdtdh w16sdtfl w16du wp14">
   <w:tbl>
     <w:tblPr>
       <w:tblStyle w:val="Tablaconcuadrcula"/>
@@ -4038,7 +3987,7 @@
 </file>
 
 <file path=word/numbering.xml><?xml version="1.0" encoding="utf-8"?>
-<w:numbering xmlns:wpc="http://schemas.microsoft.com/office/word/2010/wordprocessingCanvas" xmlns:cx="http://schemas.microsoft.com/office/drawing/2014/chartex" xmlns:cx1="http://schemas.microsoft.com/office/drawing/2015/9/8/chartex" xmlns:cx2="http://schemas.microsoft.com/office/drawing/2015/10/21/chartex" xmlns:cx3="http://schemas.microsoft.com/office/drawing/2016/5/9/chartex" xmlns:cx4="http://schemas.microsoft.com/office/drawing/2016/5/10/chartex" xmlns:cx5="http://schemas.microsoft.com/office/drawing/2016/5/11/chartex" xmlns:cx6="http://schemas.microsoft.com/office/drawing/2016/5/12/chartex" xmlns:cx7="http://schemas.microsoft.com/office/drawing/2016/5/13/chartex" xmlns:cx8="http://schemas.microsoft.com/office/drawing/2016/5/14/chartex" xmlns:mc="http://schemas.openxmlformats.org/markup-compatibility/2006" xmlns:aink="http://schemas.microsoft.com/office/drawing/2016/ink" xmlns:am3d="http://schemas.microsoft.com/office/drawing/2017/model3d" xmlns:o="urn:schemas-microsoft-com:office:office" xmlns:r="http://schemas.openxmlformats.org/officeDocument/2006/relationships" xmlns:m="http://schemas.openxmlformats.org/officeDocument/2006/math" xmlns:v="urn:schemas-microsoft-com:vml" xmlns:wp14="http://schemas.microsoft.com/office/word/2010/wordprocessingDrawing" xmlns:wp="http://schemas.openxmlformats.org/drawingml/2006/wordprocessingDrawing" xmlns:w10="urn:schemas-microsoft-com:office:word" xmlns:w="http://schemas.openxmlformats.org/wordprocessingml/2006/main" xmlns:w14="http://schemas.microsoft.com/office/word/2010/wordml" xmlns:w15="http://schemas.microsoft.com/office/word/2012/wordml" xmlns:w16cex="http://schemas.microsoft.com/office/word/2018/wordml/cex" xmlns:w16cid="http://schemas.microsoft.com/office/word/2016/wordml/cid" xmlns:w16="http://schemas.microsoft.com/office/word/2018/wordml" xmlns:w16sdtdh="http://schemas.microsoft.com/office/word/2020/wordml/sdtdatahash" xmlns:w16se="http://schemas.microsoft.com/office/word/2015/wordml/symex" xmlns:wpg="http://schemas.microsoft.com/office/word/2010/wordprocessingGroup" xmlns:wpi="http://schemas.microsoft.com/office/word/2010/wordprocessingInk" xmlns:wne="http://schemas.microsoft.com/office/word/2006/wordml" xmlns:wps="http://schemas.microsoft.com/office/word/2010/wordprocessingShape" mc:Ignorable="w14 w15 w16se w16cid w16 w16cex w16sdtdh wp14">
+<w:numbering xmlns:wpc="http://schemas.microsoft.com/office/word/2010/wordprocessingCanvas" xmlns:cx="http://schemas.microsoft.com/office/drawing/2014/chartex" xmlns:cx1="http://schemas.microsoft.com/office/drawing/2015/9/8/chartex" xmlns:cx2="http://schemas.microsoft.com/office/drawing/2015/10/21/chartex" xmlns:cx3="http://schemas.microsoft.com/office/drawing/2016/5/9/chartex" xmlns:cx4="http://schemas.microsoft.com/office/drawing/2016/5/10/chartex" xmlns:cx5="http://schemas.microsoft.com/office/drawing/2016/5/11/chartex" xmlns:cx6="http://schemas.microsoft.com/office/drawing/2016/5/12/chartex" xmlns:cx7="http://schemas.microsoft.com/office/drawing/2016/5/13/chartex" xmlns:cx8="http://schemas.microsoft.com/office/drawing/2016/5/14/chartex" xmlns:mc="http://schemas.openxmlformats.org/markup-compatibility/2006" xmlns:aink="http://schemas.microsoft.com/office/drawing/2016/ink" xmlns:am3d="http://schemas.microsoft.com/office/drawing/2017/model3d" xmlns:o="urn:schemas-microsoft-com:office:office" xmlns:oel="http://schemas.microsoft.com/office/2019/extlst" xmlns:r="http://schemas.openxmlformats.org/officeDocument/2006/relationships" xmlns:m="http://schemas.openxmlformats.org/officeDocument/2006/math" xmlns:v="urn:schemas-microsoft-com:vml" xmlns:wp14="http://schemas.microsoft.com/office/word/2010/wordprocessingDrawing" xmlns:wp="http://schemas.openxmlformats.org/drawingml/2006/wordprocessingDrawing" xmlns:w10="urn:schemas-microsoft-com:office:word" xmlns:w="http://schemas.openxmlformats.org/wordprocessingml/2006/main" xmlns:w14="http://schemas.microsoft.com/office/word/2010/wordml" xmlns:w15="http://schemas.microsoft.com/office/word/2012/wordml" xmlns:w16cex="http://schemas.microsoft.com/office/word/2018/wordml/cex" xmlns:w16cid="http://schemas.microsoft.com/office/word/2016/wordml/cid" xmlns:w16="http://schemas.microsoft.com/office/word/2018/wordml" xmlns:w16du="http://schemas.microsoft.com/office/word/2023/wordml/word16du" xmlns:w16sdtdh="http://schemas.microsoft.com/office/word/2020/wordml/sdtdatahash" xmlns:w16sdtfl="http://schemas.microsoft.com/office/word/2024/wordml/sdtformatlock" xmlns:w16se="http://schemas.microsoft.com/office/word/2015/wordml/symex" xmlns:wpg="http://schemas.microsoft.com/office/word/2010/wordprocessingGroup" xmlns:wpi="http://schemas.microsoft.com/office/word/2010/wordprocessingInk" xmlns:wne="http://schemas.microsoft.com/office/word/2006/wordml" xmlns:wps="http://schemas.microsoft.com/office/word/2010/wordprocessingShape" mc:Ignorable="w14 w15 w16se w16cid w16 w16cex w16sdtdh w16sdtfl w16du wp14">
   <w:abstractNum w:abstractNumId="0" w15:restartNumberingAfterBreak="0">
     <w:nsid w:val="189D6DAF"/>
     <w:multiLevelType w:val="hybridMultilevel"/>
@@ -4151,7 +4100,7 @@
       </w:rPr>
     </w:lvl>
   </w:abstractNum>
-  <w:num w:numId="1">
+  <w:num w:numId="1" w16cid:durableId="967319754">
     <w:abstractNumId w:val="0"/>
   </w:num>
   <w:numIdMacAtCleanup w:val="1"/>
@@ -4159,7 +4108,7 @@
 </file>
 
 <file path=word/styles.xml><?xml version="1.0" encoding="utf-8"?>
-<w:styles xmlns:mc="http://schemas.openxmlformats.org/markup-compatibility/2006" xmlns:r="http://schemas.openxmlformats.org/officeDocument/2006/relationships" xmlns:w="http://schemas.openxmlformats.org/wordprocessingml/2006/main" xmlns:w14="http://schemas.microsoft.com/office/word/2010/wordml" xmlns:w15="http://schemas.microsoft.com/office/word/2012/wordml" xmlns:w16cex="http://schemas.microsoft.com/office/word/2018/wordml/cex" xmlns:w16cid="http://schemas.microsoft.com/office/word/2016/wordml/cid" xmlns:w16="http://schemas.microsoft.com/office/word/2018/wordml" xmlns:w16sdtdh="http://schemas.microsoft.com/office/word/2020/wordml/sdtdatahash" xmlns:w16se="http://schemas.microsoft.com/office/word/2015/wordml/symex" mc:Ignorable="w14 w15 w16se w16cid w16 w16cex w16sdtdh">
+<w:styles xmlns:mc="http://schemas.openxmlformats.org/markup-compatibility/2006" xmlns:r="http://schemas.openxmlformats.org/officeDocument/2006/relationships" xmlns:w="http://schemas.openxmlformats.org/wordprocessingml/2006/main" xmlns:w14="http://schemas.microsoft.com/office/word/2010/wordml" xmlns:w15="http://schemas.microsoft.com/office/word/2012/wordml" xmlns:w16cex="http://schemas.microsoft.com/office/word/2018/wordml/cex" xmlns:w16cid="http://schemas.microsoft.com/office/word/2016/wordml/cid" xmlns:w16="http://schemas.microsoft.com/office/word/2018/wordml" xmlns:w16du="http://schemas.microsoft.com/office/word/2023/wordml/word16du" xmlns:w16sdtdh="http://schemas.microsoft.com/office/word/2020/wordml/sdtdatahash" xmlns:w16sdtfl="http://schemas.microsoft.com/office/word/2024/wordml/sdtformatlock" xmlns:w16se="http://schemas.microsoft.com/office/word/2015/wordml/symex" mc:Ignorable="w14 w15 w16se w16cid w16 w16cex w16sdtdh w16sdtfl w16du">
   <w:docDefaults>
     <w:rPrDefault>
       <w:rPr>
@@ -4281,6 +4230,7 @@
     <w:lsdException w:name="HTML Sample" w:semiHidden="1" w:unhideWhenUsed="1"/>
     <w:lsdException w:name="HTML Typewriter" w:semiHidden="1" w:unhideWhenUsed="1"/>
     <w:lsdException w:name="HTML Variable" w:semiHidden="1" w:unhideWhenUsed="1"/>
+    <w:lsdException w:name="Normal Table" w:semiHidden="1" w:unhideWhenUsed="1"/>
     <w:lsdException w:name="annotation subject" w:semiHidden="1" w:unhideWhenUsed="1"/>
     <w:lsdException w:name="No List" w:semiHidden="1" w:unhideWhenUsed="1"/>
     <w:lsdException w:name="Outline List 1" w:semiHidden="1" w:unhideWhenUsed="1"/>
@@ -4323,8 +4273,11 @@
     <w:lsdException w:name="Table Contemporary" w:semiHidden="1" w:unhideWhenUsed="1"/>
     <w:lsdException w:name="Table Elegant" w:semiHidden="1" w:unhideWhenUsed="1"/>
     <w:lsdException w:name="Table Professional" w:semiHidden="1" w:unhideWhenUsed="1"/>
+    <w:lsdException w:name="Table Subtle 1" w:semiHidden="1" w:unhideWhenUsed="1"/>
     <w:lsdException w:name="Table Subtle 2" w:semiHidden="1" w:unhideWhenUsed="1"/>
     <w:lsdException w:name="Table Web 1" w:semiHidden="1" w:unhideWhenUsed="1"/>
+    <w:lsdException w:name="Table Web 2" w:semiHidden="1" w:unhideWhenUsed="1"/>
+    <w:lsdException w:name="Table Web 3" w:semiHidden="1" w:unhideWhenUsed="1"/>
     <w:lsdException w:name="Balloon Text" w:semiHidden="1" w:unhideWhenUsed="1"/>
     <w:lsdException w:name="Table Grid" w:uiPriority="39"/>
     <w:lsdException w:name="Table Theme" w:semiHidden="1" w:unhideWhenUsed="1"/>
@@ -5926,6 +5879,21 @@
 </file>
 
 <file path=customXml/item2.xml><?xml version="1.0" encoding="utf-8"?>
+<?mso-contentType ?>
+<FormTemplates xmlns="http://schemas.microsoft.com/sharepoint/v3/contenttype/forms">
+  <Display>DocumentLibraryForm</Display>
+  <Edit>DocumentLibraryForm</Edit>
+  <New>DocumentLibraryForm</New>
+</FormTemplates>
+</file>
+
+<file path=customXml/item3.xml><?xml version="1.0" encoding="utf-8"?>
+<p:properties xmlns:p="http://schemas.microsoft.com/office/2006/metadata/properties" xmlns:xsi="http://www.w3.org/2001/XMLSchema-instance" xmlns:pc="http://schemas.microsoft.com/office/infopath/2007/PartnerControls">
+  <documentManagement/>
+</p:properties>
+</file>
+
+<file path=customXml/item4.xml><?xml version="1.0" encoding="utf-8"?>
 <ct:contentTypeSchema xmlns:ct="http://schemas.microsoft.com/office/2006/metadata/contentType" xmlns:ma="http://schemas.microsoft.com/office/2006/metadata/properties/metaAttributes" ct:_="" ma:_="" ma:contentTypeName="Documento" ma:contentTypeID="0x010100E96778489EE7714D8BD12CC105EB918B" ma:contentTypeVersion="2" ma:contentTypeDescription="Crear nuevo documento." ma:contentTypeScope="" ma:versionID="416c5c7ae9b5d54d83875cd3c65194e3">
   <xsd:schema xmlns:xsd="http://www.w3.org/2001/XMLSchema" xmlns:xs="http://www.w3.org/2001/XMLSchema" xmlns:p="http://schemas.microsoft.com/office/2006/metadata/properties" xmlns:ns2="126e8a1c-9ea9-435a-ac89-d06c80d62e30" targetNamespace="http://schemas.microsoft.com/office/2006/metadata/properties" ma:root="true" ma:fieldsID="70a237c842677bd850644f8595079f5e" ns2:_="">
     <xsd:import namespace="126e8a1c-9ea9-435a-ac89-d06c80d62e30"/>
@@ -6057,21 +6025,6 @@
 </ct:contentTypeSchema>
 </file>
 
-<file path=customXml/item3.xml><?xml version="1.0" encoding="utf-8"?>
-<p:properties xmlns:p="http://schemas.microsoft.com/office/2006/metadata/properties" xmlns:xsi="http://www.w3.org/2001/XMLSchema-instance" xmlns:pc="http://schemas.microsoft.com/office/infopath/2007/PartnerControls">
-  <documentManagement/>
-</p:properties>
-</file>
-
-<file path=customXml/item4.xml><?xml version="1.0" encoding="utf-8"?>
-<?mso-contentType ?>
-<FormTemplates xmlns="http://schemas.microsoft.com/sharepoint/v3/contenttype/forms">
-  <Display>DocumentLibraryForm</Display>
-  <Edit>DocumentLibraryForm</Edit>
-  <New>DocumentLibraryForm</New>
-</FormTemplates>
-</file>
-
 <file path=customXml/itemProps1.xml><?xml version="1.0" encoding="utf-8"?>
 <ds:datastoreItem xmlns:ds="http://schemas.openxmlformats.org/officeDocument/2006/customXml" ds:itemID="{6E8A10B9-B765-4F0B-A47F-7CB788CD8F65}">
   <ds:schemaRefs>
@@ -6081,6 +6034,23 @@
 </file>
 
 <file path=customXml/itemProps2.xml><?xml version="1.0" encoding="utf-8"?>
+<ds:datastoreItem xmlns:ds="http://schemas.openxmlformats.org/officeDocument/2006/customXml" ds:itemID="{DABAA964-10BA-4DBC-ABF2-CDEAC0FAF7AA}">
+  <ds:schemaRefs>
+    <ds:schemaRef ds:uri="http://schemas.microsoft.com/sharepoint/v3/contenttype/forms"/>
+  </ds:schemaRefs>
+</ds:datastoreItem>
+</file>
+
+<file path=customXml/itemProps3.xml><?xml version="1.0" encoding="utf-8"?>
+<ds:datastoreItem xmlns:ds="http://schemas.openxmlformats.org/officeDocument/2006/customXml" ds:itemID="{5F1783E3-BA1C-4CA3-8E32-C9B378BBED03}">
+  <ds:schemaRefs>
+    <ds:schemaRef ds:uri="http://schemas.microsoft.com/office/2006/metadata/properties"/>
+    <ds:schemaRef ds:uri="http://schemas.microsoft.com/office/infopath/2007/PartnerControls"/>
+  </ds:schemaRefs>
+</ds:datastoreItem>
+</file>
+
+<file path=customXml/itemProps4.xml><?xml version="1.0" encoding="utf-8"?>
 <ds:datastoreItem xmlns:ds="http://schemas.openxmlformats.org/officeDocument/2006/customXml" ds:itemID="{767CD2D5-7A6C-47C3-9B54-C4225C74DD0B}">
   <ds:schemaRefs>
     <ds:schemaRef ds:uri="http://schemas.microsoft.com/office/2006/metadata/contentType"/>
@@ -6096,21 +6066,4 @@
     <ds:schemaRef ds:uri="http://schemas.microsoft.com/internal/obd"/>
   </ds:schemaRefs>
 </ds:datastoreItem>
-</file>
-
-<file path=customXml/itemProps3.xml><?xml version="1.0" encoding="utf-8"?>
-<ds:datastoreItem xmlns:ds="http://schemas.openxmlformats.org/officeDocument/2006/customXml" ds:itemID="{5F1783E3-BA1C-4CA3-8E32-C9B378BBED03}">
-  <ds:schemaRefs>
-    <ds:schemaRef ds:uri="http://schemas.microsoft.com/office/2006/metadata/properties"/>
-    <ds:schemaRef ds:uri="http://schemas.microsoft.com/office/infopath/2007/PartnerControls"/>
-  </ds:schemaRefs>
-</ds:datastoreItem>
-</file>
-
-<file path=customXml/itemProps4.xml><?xml version="1.0" encoding="utf-8"?>
-<ds:datastoreItem xmlns:ds="http://schemas.openxmlformats.org/officeDocument/2006/customXml" ds:itemID="{DABAA964-10BA-4DBC-ABF2-CDEAC0FAF7AA}">
-  <ds:schemaRefs>
-    <ds:schemaRef ds:uri="http://schemas.microsoft.com/sharepoint/v3/contenttype/forms"/>
-  </ds:schemaRefs>
-</ds:datastoreItem>
 </file>
</xml_diff>